<commit_message>
minor changes (spelling) to project proposal + added student number
</commit_message>
<xml_diff>
--- a/Project Proposal_s3672522.docx
+++ b/Project Proposal_s3672522.docx
@@ -101,11 +101,21 @@
                 </wp:anchor>
               </w:drawing>
             </w:r>
-            <w:fldSimple w:instr=" DOCPROPERTY  Company  \* MERGEFORMAT ">
-              <w:r>
-                <w:t>Regression Analysis MATH1312</w:t>
-              </w:r>
-            </w:fldSimple>
+            <w:r>
+              <w:fldChar w:fldCharType="begin"/>
+            </w:r>
+            <w:r>
+              <w:instrText xml:space="preserve"> DOCPROPERTY  Company  \* MERGEFORMAT </w:instrText>
+            </w:r>
+            <w:r>
+              <w:fldChar w:fldCharType="separate"/>
+            </w:r>
+            <w:r>
+              <w:t>Regression Analysis MATH1312</w:t>
+            </w:r>
+            <w:r>
+              <w:fldChar w:fldCharType="end"/>
+            </w:r>
           </w:p>
         </w:tc>
       </w:tr>
@@ -217,7 +227,21 @@
             </w:r>
             <w:r>
               <w:br/>
-              <w:t>Arion Evans</w:t>
+              <w:t xml:space="preserve">Arion </w:t>
+            </w:r>
+            <w:proofErr w:type="spellStart"/>
+            <w:r>
+              <w:t>Barzoucas</w:t>
+            </w:r>
+            <w:proofErr w:type="spellEnd"/>
+            <w:r>
+              <w:t>-</w:t>
+            </w:r>
+            <w:r>
+              <w:t>Evans</w:t>
+            </w:r>
+            <w:r>
+              <w:t xml:space="preserve"> (S3650046)</w:t>
             </w:r>
           </w:p>
           <w:p>
@@ -427,7 +451,6 @@
         <w:pStyle w:val="Heading1"/>
       </w:pPr>
       <w:r>
-        <w:lastRenderedPageBreak/>
         <w:t>Proposed Methodology</w:t>
       </w:r>
     </w:p>
@@ -449,12 +472,21 @@
         <w:t>he proposed methodology is to build multiple linear regression models for</w:t>
       </w:r>
       <w:r>
-        <w:t xml:space="preserve"> accurately predicting the Life Expectancy of over 193 na</w:t>
+        <w:t xml:space="preserve"> accurately predicting the Life Expectancy of over 193 nations from 2000-2015. Preliminary analysis will be conducted to make sure the models follow the regression assumptions such as homoskedasticity, multivariate normality and multicollinearity. The regression hypothes</w:t>
+      </w:r>
+      <w:r>
+        <w:t>e</w:t>
+      </w:r>
+      <w:r>
+        <w:t xml:space="preserve">s will be tested for different regression models such as backward elimination, forward selection and stepwise regression to identify the most influential predictors. These results will then be used to answer </w:t>
+      </w:r>
+      <w:r>
+        <w:t xml:space="preserve">the </w:t>
       </w:r>
       <w:bookmarkStart w:id="0" w:name="_GoBack"/>
       <w:bookmarkEnd w:id="0"/>
       <w:r>
-        <w:t>tions from 2000-2015. Preliminary analysis will be conducted to make sure the models follow the regression assumptions such as homoskedasticity, multivariate normality and multicollinearity. The regression hypothesis will be tested for different regression models such as backward elimination, forward selection and stepwise regression to identify the most influential predictors. These results will then be used to answer key research questions identified in this research proposal.</w:t>
+        <w:t>key research questions identified in this research proposal.</w:t>
       </w:r>
     </w:p>
     <w:p>
@@ -622,11 +654,21 @@
               <w:szCs w:val="12"/>
             </w:rPr>
           </w:pPr>
-          <w:fldSimple w:instr=" DOCPROPERTY  Company  \* MERGEFORMAT ">
-            <w:r>
-              <w:t>School/Department/Area</w:t>
-            </w:r>
-          </w:fldSimple>
+          <w:r>
+            <w:fldChar w:fldCharType="begin"/>
+          </w:r>
+          <w:r>
+            <w:instrText xml:space="preserve"> DOCPROPERTY  Company  \* MERGEFORMAT </w:instrText>
+          </w:r>
+          <w:r>
+            <w:fldChar w:fldCharType="separate"/>
+          </w:r>
+          <w:r>
+            <w:t>School/Department/Area</w:t>
+          </w:r>
+          <w:r>
+            <w:fldChar w:fldCharType="end"/>
+          </w:r>
         </w:p>
       </w:tc>
       <w:tc>
@@ -789,14 +831,27 @@
           <w:r>
             <w:t xml:space="preserve">: </w:t>
           </w:r>
-          <w:fldSimple w:instr=" DOCPROPERTY  Reference  \* MERGEFORMAT ">
-            <w:r>
-              <w:rPr>
-                <w:bCs/>
-              </w:rPr>
-              <w:t>TRIM</w:t>
-            </w:r>
-          </w:fldSimple>
+          <w:r>
+            <w:fldChar w:fldCharType="begin"/>
+          </w:r>
+          <w:r>
+            <w:instrText xml:space="preserve"> DOCPROPERTY  Reference  \* MERGEFORMAT </w:instrText>
+          </w:r>
+          <w:r>
+            <w:fldChar w:fldCharType="separate"/>
+          </w:r>
+          <w:r>
+            <w:rPr>
+              <w:bCs/>
+            </w:rPr>
+            <w:t>TRIM</w:t>
+          </w:r>
+          <w:r>
+            <w:rPr>
+              <w:bCs/>
+            </w:rPr>
+            <w:fldChar w:fldCharType="end"/>
+          </w:r>
         </w:p>
       </w:tc>
       <w:tc>
@@ -941,7 +996,7 @@
               <w:noProof/>
               <w:szCs w:val="12"/>
             </w:rPr>
-            <w:t>00/00/0000</w:t>
+            <w:t>29/04/2019</w:t>
           </w:r>
           <w:r>
             <w:rPr>
@@ -979,14 +1034,27 @@
           <w:r>
             <w:t xml:space="preserve"> of </w:t>
           </w:r>
-          <w:fldSimple w:instr=" NUMPAGES ">
-            <w:r>
-              <w:rPr>
-                <w:noProof/>
-              </w:rPr>
-              <w:t>2</w:t>
-            </w:r>
-          </w:fldSimple>
+          <w:r>
+            <w:fldChar w:fldCharType="begin"/>
+          </w:r>
+          <w:r>
+            <w:instrText xml:space="preserve"> NUMPAGES </w:instrText>
+          </w:r>
+          <w:r>
+            <w:fldChar w:fldCharType="separate"/>
+          </w:r>
+          <w:r>
+            <w:rPr>
+              <w:noProof/>
+            </w:rPr>
+            <w:t>2</w:t>
+          </w:r>
+          <w:r>
+            <w:rPr>
+              <w:noProof/>
+            </w:rPr>
+            <w:fldChar w:fldCharType="end"/>
+          </w:r>
         </w:p>
         <w:p>
           <w:pPr>
@@ -1128,11 +1196,21 @@
           <w:pPr>
             <w:pStyle w:val="Footer"/>
           </w:pPr>
-          <w:fldSimple w:instr=" DOCPROPERTY  Company  \* MERGEFORMAT ">
-            <w:r>
-              <w:t>MATH1312</w:t>
-            </w:r>
-          </w:fldSimple>
+          <w:r>
+            <w:fldChar w:fldCharType="begin"/>
+          </w:r>
+          <w:r>
+            <w:instrText xml:space="preserve"> DOCPROPERTY  Company  \* MERGEFORMAT </w:instrText>
+          </w:r>
+          <w:r>
+            <w:fldChar w:fldCharType="separate"/>
+          </w:r>
+          <w:r>
+            <w:t>MATH1312</w:t>
+          </w:r>
+          <w:r>
+            <w:fldChar w:fldCharType="end"/>
+          </w:r>
         </w:p>
       </w:tc>
       <w:tc>
@@ -1209,14 +1287,27 @@
           <w:r>
             <w:t xml:space="preserve"> of </w:t>
           </w:r>
-          <w:fldSimple w:instr=" NUMPAGES ">
-            <w:r>
-              <w:rPr>
-                <w:noProof/>
-              </w:rPr>
-              <w:t>3</w:t>
-            </w:r>
-          </w:fldSimple>
+          <w:r>
+            <w:fldChar w:fldCharType="begin"/>
+          </w:r>
+          <w:r>
+            <w:instrText xml:space="preserve"> NUMPAGES </w:instrText>
+          </w:r>
+          <w:r>
+            <w:fldChar w:fldCharType="separate"/>
+          </w:r>
+          <w:r>
+            <w:rPr>
+              <w:noProof/>
+            </w:rPr>
+            <w:t>3</w:t>
+          </w:r>
+          <w:r>
+            <w:rPr>
+              <w:noProof/>
+            </w:rPr>
+            <w:fldChar w:fldCharType="end"/>
+          </w:r>
         </w:p>
       </w:tc>
     </w:tr>
@@ -1293,11 +1384,21 @@
             <w:pStyle w:val="Header"/>
             <w:jc w:val="right"/>
           </w:pPr>
-          <w:fldSimple w:instr=" DOCPROPERTY  Classification  \* MERGEFORMAT ">
-            <w:r>
-              <w:t>Unclassified</w:t>
-            </w:r>
-          </w:fldSimple>
+          <w:r>
+            <w:fldChar w:fldCharType="begin"/>
+          </w:r>
+          <w:r>
+            <w:instrText xml:space="preserve"> DOCPROPERTY  Classification  \* MERGEFORMAT </w:instrText>
+          </w:r>
+          <w:r>
+            <w:fldChar w:fldCharType="separate"/>
+          </w:r>
+          <w:r>
+            <w:t>Unclassified</w:t>
+          </w:r>
+          <w:r>
+            <w:fldChar w:fldCharType="end"/>
+          </w:r>
         </w:p>
       </w:tc>
     </w:tr>
@@ -1945,6 +2046,9 @@
     <w:lsdException w:name="Table Subtle 1" w:semiHidden="1" w:unhideWhenUsed="1"/>
     <w:lsdException w:name="Table Subtle 2" w:semiHidden="1" w:unhideWhenUsed="1"/>
     <w:lsdException w:name="Table Web 1" w:semiHidden="1" w:unhideWhenUsed="1"/>
+    <w:lsdException w:name="Table Web 2" w:semiHidden="1" w:unhideWhenUsed="1"/>
+    <w:lsdException w:name="Table Web 3" w:semiHidden="1" w:unhideWhenUsed="1"/>
+    <w:lsdException w:name="Table Theme" w:semiHidden="1" w:unhideWhenUsed="1"/>
     <w:lsdException w:name="Placeholder Text" w:semiHidden="1" w:uiPriority="99"/>
     <w:lsdException w:name="No Spacing" w:uiPriority="1" w:qFormat="1"/>
     <w:lsdException w:name="Light Shading" w:uiPriority="60"/>

</xml_diff>